<commit_message>
Update links for code download.
</commit_message>
<xml_diff>
--- a/activities/ColorBlindSimple/Color blind accessibility app demo.docx
+++ b/activities/ColorBlindSimple/Color blind accessibility app demo.docx
@@ -36,9 +36,27 @@
       <w:r>
         <w:t xml:space="preserve">Download the code from </w:t>
       </w:r>
-      <w:r>
-        <w:t>https://github.com/milk-modules/Apps/tree/master/non-accessible/DemoApp02-BalloonSimple</w:t>
-      </w:r>
+      <w:hyperlink r:id="rId8" w:history="1">
+        <w:r>
+          <w:rPr>
+            <w:rStyle w:val="Hyperlink"/>
+          </w:rPr>
+          <w:t>https://github.com/milk-modules/Apps/tree/master/non-accessible/DemoApp02-BalloonSimple</w:t>
+        </w:r>
+      </w:hyperlink>
+    </w:p>
+    <w:p>
+      <w:pPr>
+        <w:ind w:left="720"/>
+      </w:pPr>
+      <w:r>
+        <w:t xml:space="preserve">Can also be downloaded from </w:t>
+      </w:r>
+      <w:r>
+        <w:t>http://bit.ly/2q3pxgt</w:t>
+      </w:r>
+      <w:bookmarkStart w:id="0" w:name="_GoBack"/>
+      <w:bookmarkEnd w:id="0"/>
     </w:p>
     <w:p>
       <w:pPr>
@@ -99,7 +117,7 @@
                     </pic:cNvPicPr>
                   </pic:nvPicPr>
                   <pic:blipFill>
-                    <a:blip r:embed="rId8">
+                    <a:blip r:embed="rId9">
                       <a:extLst>
                         <a:ext uri="{28A0092B-C50C-407E-A947-70E740481C1C}">
                           <a14:useLocalDpi xmlns:a14="http://schemas.microsoft.com/office/drawing/2010/main" val="0"/>
@@ -172,7 +190,7 @@
                     </pic:cNvPicPr>
                   </pic:nvPicPr>
                   <pic:blipFill>
-                    <a:blip r:embed="rId9">
+                    <a:blip r:embed="rId10">
                       <a:extLst>
                         <a:ext uri="{28A0092B-C50C-407E-A947-70E740481C1C}">
                           <a14:useLocalDpi xmlns:a14="http://schemas.microsoft.com/office/drawing/2010/main" val="0"/>
@@ -239,7 +257,7 @@
                     </pic:cNvPicPr>
                   </pic:nvPicPr>
                   <pic:blipFill>
-                    <a:blip r:embed="rId10" cstate="print">
+                    <a:blip r:embed="rId11" cstate="print">
                       <a:extLst>
                         <a:ext uri="{28A0092B-C50C-407E-A947-70E740481C1C}">
                           <a14:useLocalDpi xmlns:a14="http://schemas.microsoft.com/office/drawing/2010/main" val="0"/>
@@ -301,7 +319,7 @@
                     </pic:cNvPicPr>
                   </pic:nvPicPr>
                   <pic:blipFill>
-                    <a:blip r:embed="rId11" cstate="print">
+                    <a:blip r:embed="rId12" cstate="print">
                       <a:extLst>
                         <a:ext uri="{28A0092B-C50C-407E-A947-70E740481C1C}">
                           <a14:useLocalDpi xmlns:a14="http://schemas.microsoft.com/office/drawing/2010/main" val="0"/>
@@ -459,7 +477,6 @@
         </w:rPr>
         <w:t>(</w:t>
       </w:r>
-      <w:proofErr w:type="spellStart"/>
       <w:r>
         <w:rPr>
           <w:rFonts w:ascii="Courier New" w:eastAsia="Times New Roman" w:hAnsi="Courier New" w:cs="Courier New"/>
@@ -471,7 +488,6 @@
         </w:rPr>
         <w:t>isPoppable</w:t>
       </w:r>
-      <w:proofErr w:type="spellEnd"/>
       <w:r>
         <w:rPr>
           <w:rFonts w:ascii="Courier New" w:eastAsia="Times New Roman" w:hAnsi="Courier New" w:cs="Courier New"/>
@@ -489,27 +505,7 @@
           <w:szCs w:val="18"/>
         </w:rPr>
         <w:br/>
-        <w:t xml:space="preserve">    Paint </w:t>
-      </w:r>
-      <w:proofErr w:type="spellStart"/>
-      <w:r>
-        <w:rPr>
-          <w:rFonts w:ascii="Courier New" w:eastAsia="Times New Roman" w:hAnsi="Courier New" w:cs="Courier New"/>
-          <w:color w:val="000000"/>
-          <w:sz w:val="18"/>
-          <w:szCs w:val="18"/>
-        </w:rPr>
-        <w:t>paint</w:t>
-      </w:r>
-      <w:proofErr w:type="spellEnd"/>
-      <w:r>
-        <w:rPr>
-          <w:rFonts w:ascii="Courier New" w:eastAsia="Times New Roman" w:hAnsi="Courier New" w:cs="Courier New"/>
-          <w:color w:val="000000"/>
-          <w:sz w:val="18"/>
-          <w:szCs w:val="18"/>
-        </w:rPr>
-        <w:t xml:space="preserve"> = </w:t>
+        <w:t xml:space="preserve">    Paint paint = </w:t>
       </w:r>
       <w:r>
         <w:rPr>
@@ -539,29 +535,8 @@
           <w:szCs w:val="18"/>
         </w:rPr>
         <w:br/>
-        <w:t xml:space="preserve">    </w:t>
-      </w:r>
-      <w:proofErr w:type="spellStart"/>
-      <w:r>
-        <w:rPr>
-          <w:rFonts w:ascii="Courier New" w:eastAsia="Times New Roman" w:hAnsi="Courier New" w:cs="Courier New"/>
-          <w:color w:val="000000"/>
-          <w:sz w:val="18"/>
-          <w:szCs w:val="18"/>
-        </w:rPr>
-        <w:t>paint.setColor</w:t>
-      </w:r>
-      <w:proofErr w:type="spellEnd"/>
-      <w:r>
-        <w:rPr>
-          <w:rFonts w:ascii="Courier New" w:eastAsia="Times New Roman" w:hAnsi="Courier New" w:cs="Courier New"/>
-          <w:color w:val="000000"/>
-          <w:sz w:val="18"/>
-          <w:szCs w:val="18"/>
-        </w:rPr>
-        <w:t>(</w:t>
-      </w:r>
-      <w:proofErr w:type="spellStart"/>
+        <w:t xml:space="preserve">    paint.setColor(</w:t>
+      </w:r>
       <w:r>
         <w:rPr>
           <w:rFonts w:ascii="Courier New" w:eastAsia="Times New Roman" w:hAnsi="Courier New" w:cs="Courier New"/>
@@ -573,7 +548,6 @@
         </w:rPr>
         <w:t>textColor</w:t>
       </w:r>
-      <w:proofErr w:type="spellEnd"/>
       <w:r>
         <w:rPr>
           <w:rFonts w:ascii="Courier New" w:eastAsia="Times New Roman" w:hAnsi="Courier New" w:cs="Courier New"/>
@@ -591,27 +565,7 @@
           <w:szCs w:val="18"/>
         </w:rPr>
         <w:br/>
-        <w:t xml:space="preserve">    </w:t>
-      </w:r>
-      <w:proofErr w:type="spellStart"/>
-      <w:r>
-        <w:rPr>
-          <w:rFonts w:ascii="Courier New" w:eastAsia="Times New Roman" w:hAnsi="Courier New" w:cs="Courier New"/>
-          <w:color w:val="000000"/>
-          <w:sz w:val="18"/>
-          <w:szCs w:val="18"/>
-        </w:rPr>
-        <w:t>paint.setTextSize</w:t>
-      </w:r>
-      <w:proofErr w:type="spellEnd"/>
-      <w:r>
-        <w:rPr>
-          <w:rFonts w:ascii="Courier New" w:eastAsia="Times New Roman" w:hAnsi="Courier New" w:cs="Courier New"/>
-          <w:color w:val="000000"/>
-          <w:sz w:val="18"/>
-          <w:szCs w:val="18"/>
-        </w:rPr>
-        <w:t>(</w:t>
+        <w:t xml:space="preserve">    paint.setTextSize(</w:t>
       </w:r>
       <w:r>
         <w:rPr>
@@ -639,27 +593,7 @@
           <w:szCs w:val="18"/>
         </w:rPr>
         <w:br/>
-        <w:t xml:space="preserve">    </w:t>
-      </w:r>
-      <w:proofErr w:type="spellStart"/>
-      <w:r>
-        <w:rPr>
-          <w:rFonts w:ascii="Courier New" w:eastAsia="Times New Roman" w:hAnsi="Courier New" w:cs="Courier New"/>
-          <w:color w:val="000000"/>
-          <w:sz w:val="18"/>
-          <w:szCs w:val="18"/>
-        </w:rPr>
-        <w:t>paint.setAntiAlias</w:t>
-      </w:r>
-      <w:proofErr w:type="spellEnd"/>
-      <w:r>
-        <w:rPr>
-          <w:rFonts w:ascii="Courier New" w:eastAsia="Times New Roman" w:hAnsi="Courier New" w:cs="Courier New"/>
-          <w:color w:val="000000"/>
-          <w:sz w:val="18"/>
-          <w:szCs w:val="18"/>
-        </w:rPr>
-        <w:t>(</w:t>
+        <w:t xml:space="preserve">    paint.setAntiAlias(</w:t>
       </w:r>
       <w:r>
         <w:rPr>
@@ -689,37 +623,7 @@
           <w:szCs w:val="18"/>
         </w:rPr>
         <w:br/>
-        <w:t xml:space="preserve">    </w:t>
-      </w:r>
-      <w:proofErr w:type="spellStart"/>
-      <w:r>
-        <w:rPr>
-          <w:rFonts w:ascii="Courier New" w:eastAsia="Times New Roman" w:hAnsi="Courier New" w:cs="Courier New"/>
-          <w:color w:val="000000"/>
-          <w:sz w:val="18"/>
-          <w:szCs w:val="18"/>
-        </w:rPr>
-        <w:t>paint.setTextAlign</w:t>
-      </w:r>
-      <w:proofErr w:type="spellEnd"/>
-      <w:r>
-        <w:rPr>
-          <w:rFonts w:ascii="Courier New" w:eastAsia="Times New Roman" w:hAnsi="Courier New" w:cs="Courier New"/>
-          <w:color w:val="000000"/>
-          <w:sz w:val="18"/>
-          <w:szCs w:val="18"/>
-        </w:rPr>
-        <w:t>(</w:t>
-      </w:r>
-      <w:proofErr w:type="spellStart"/>
-      <w:r>
-        <w:rPr>
-          <w:rFonts w:ascii="Courier New" w:eastAsia="Times New Roman" w:hAnsi="Courier New" w:cs="Courier New"/>
-          <w:color w:val="000000"/>
-          <w:sz w:val="18"/>
-          <w:szCs w:val="18"/>
-        </w:rPr>
-        <w:t>Paint.Align.</w:t>
+        <w:t xml:space="preserve">    paint.setTextAlign(Paint.Align.</w:t>
       </w:r>
       <w:r>
         <w:rPr>
@@ -734,7 +638,6 @@
         </w:rPr>
         <w:t>CENTER</w:t>
       </w:r>
-      <w:proofErr w:type="spellEnd"/>
       <w:r>
         <w:rPr>
           <w:rFonts w:ascii="Courier New" w:eastAsia="Times New Roman" w:hAnsi="Courier New" w:cs="Courier New"/>
@@ -761,27 +664,7 @@
           <w:szCs w:val="18"/>
         </w:rPr>
         <w:br/>
-        <w:t xml:space="preserve">    </w:t>
-      </w:r>
-      <w:proofErr w:type="spellStart"/>
-      <w:r>
-        <w:rPr>
-          <w:rFonts w:ascii="Courier New" w:eastAsia="Times New Roman" w:hAnsi="Courier New" w:cs="Courier New"/>
-          <w:color w:val="000000"/>
-          <w:sz w:val="18"/>
-          <w:szCs w:val="18"/>
-        </w:rPr>
-        <w:t>canvas.drawText</w:t>
-      </w:r>
-      <w:proofErr w:type="spellEnd"/>
-      <w:r>
-        <w:rPr>
-          <w:rFonts w:ascii="Courier New" w:eastAsia="Times New Roman" w:hAnsi="Courier New" w:cs="Courier New"/>
-          <w:color w:val="000000"/>
-          <w:sz w:val="18"/>
-          <w:szCs w:val="18"/>
-        </w:rPr>
-        <w:t>(</w:t>
+        <w:t xml:space="preserve">    canvas.drawText(</w:t>
       </w:r>
       <w:r>
         <w:rPr>
@@ -843,7 +726,6 @@
         </w:rPr>
         <w:t xml:space="preserve">+ </w:t>
       </w:r>
-      <w:proofErr w:type="spellStart"/>
       <w:r>
         <w:rPr>
           <w:rFonts w:ascii="Courier New" w:eastAsia="Times New Roman" w:hAnsi="Courier New" w:cs="Courier New"/>
@@ -853,19 +735,7 @@
           <w:sz w:val="18"/>
           <w:szCs w:val="18"/>
         </w:rPr>
-        <w:t>circleRadius</w:t>
-      </w:r>
-      <w:proofErr w:type="spellEnd"/>
-      <w:r>
-        <w:rPr>
-          <w:rFonts w:ascii="Courier New" w:eastAsia="Times New Roman" w:hAnsi="Courier New" w:cs="Courier New"/>
-          <w:b/>
-          <w:bCs/>
-          <w:color w:val="660E7A"/>
-          <w:sz w:val="18"/>
-          <w:szCs w:val="18"/>
-        </w:rPr>
-        <w:t xml:space="preserve"> </w:t>
+        <w:t xml:space="preserve">circleRadius </w:t>
       </w:r>
       <w:r>
         <w:rPr>
@@ -935,68 +805,6 @@
                 <pic:pic xmlns:pic="http://schemas.openxmlformats.org/drawingml/2006/picture">
                   <pic:nvPicPr>
                     <pic:cNvPr id="0" name="Picture 7" descr="C:\Users\DELL\Desktop\Screenshot_20170509-163945.png"/>
-                    <pic:cNvPicPr>
-                      <a:picLocks noChangeAspect="1" noChangeArrowheads="1"/>
-                    </pic:cNvPicPr>
-                  </pic:nvPicPr>
-                  <pic:blipFill>
-                    <a:blip r:embed="rId12" cstate="print">
-                      <a:extLst>
-                        <a:ext uri="{28A0092B-C50C-407E-A947-70E740481C1C}">
-                          <a14:useLocalDpi xmlns:a14="http://schemas.microsoft.com/office/drawing/2010/main" val="0"/>
-                        </a:ext>
-                      </a:extLst>
-                    </a:blip>
-                    <a:srcRect/>
-                    <a:stretch>
-                      <a:fillRect/>
-                    </a:stretch>
-                  </pic:blipFill>
-                  <pic:spPr bwMode="auto">
-                    <a:xfrm>
-                      <a:off x="0" y="0"/>
-                      <a:ext cx="1609916" cy="2862072"/>
-                    </a:xfrm>
-                    <a:prstGeom prst="rect">
-                      <a:avLst/>
-                    </a:prstGeom>
-                    <a:noFill/>
-                    <a:ln>
-                      <a:noFill/>
-                    </a:ln>
-                  </pic:spPr>
-                </pic:pic>
-              </a:graphicData>
-            </a:graphic>
-          </wp:inline>
-        </w:drawing>
-      </w:r>
-      <w:r>
-        <w:tab/>
-      </w:r>
-      <w:r>
-        <w:tab/>
-      </w:r>
-      <w:r>
-        <w:tab/>
-      </w:r>
-      <w:r>
-        <w:rPr>
-          <w:noProof/>
-        </w:rPr>
-        <w:drawing>
-          <wp:inline distT="0" distB="0" distL="0" distR="0">
-            <wp:extent cx="1609916" cy="2862072"/>
-            <wp:effectExtent l="0" t="0" r="9525" b="0"/>
-            <wp:docPr id="8" name="Picture 8" descr="C:\Users\DELL\Desktop\Screenshot_20170509-232340.png"/>
-            <wp:cNvGraphicFramePr>
-              <a:graphicFrameLocks xmlns:a="http://schemas.openxmlformats.org/drawingml/2006/main" noChangeAspect="1"/>
-            </wp:cNvGraphicFramePr>
-            <a:graphic xmlns:a="http://schemas.openxmlformats.org/drawingml/2006/main">
-              <a:graphicData uri="http://schemas.openxmlformats.org/drawingml/2006/picture">
-                <pic:pic xmlns:pic="http://schemas.openxmlformats.org/drawingml/2006/picture">
-                  <pic:nvPicPr>
-                    <pic:cNvPr id="0" name="Picture 8" descr="C:\Users\DELL\Desktop\Screenshot_20170509-232340.png"/>
                     <pic:cNvPicPr>
                       <a:picLocks noChangeAspect="1" noChangeArrowheads="1"/>
                     </pic:cNvPicPr>
@@ -1034,10 +842,70 @@
         </w:drawing>
       </w:r>
       <w:r>
+        <w:tab/>
+      </w:r>
+      <w:r>
+        <w:tab/>
+      </w:r>
+      <w:r>
+        <w:tab/>
+      </w:r>
+      <w:r>
+        <w:rPr>
+          <w:noProof/>
+        </w:rPr>
+        <w:drawing>
+          <wp:inline distT="0" distB="0" distL="0" distR="0">
+            <wp:extent cx="1609916" cy="2862072"/>
+            <wp:effectExtent l="0" t="0" r="9525" b="0"/>
+            <wp:docPr id="8" name="Picture 8" descr="C:\Users\DELL\Desktop\Screenshot_20170509-232340.png"/>
+            <wp:cNvGraphicFramePr>
+              <a:graphicFrameLocks xmlns:a="http://schemas.openxmlformats.org/drawingml/2006/main" noChangeAspect="1"/>
+            </wp:cNvGraphicFramePr>
+            <a:graphic xmlns:a="http://schemas.openxmlformats.org/drawingml/2006/main">
+              <a:graphicData uri="http://schemas.openxmlformats.org/drawingml/2006/picture">
+                <pic:pic xmlns:pic="http://schemas.openxmlformats.org/drawingml/2006/picture">
+                  <pic:nvPicPr>
+                    <pic:cNvPr id="0" name="Picture 8" descr="C:\Users\DELL\Desktop\Screenshot_20170509-232340.png"/>
+                    <pic:cNvPicPr>
+                      <a:picLocks noChangeAspect="1" noChangeArrowheads="1"/>
+                    </pic:cNvPicPr>
+                  </pic:nvPicPr>
+                  <pic:blipFill>
+                    <a:blip r:embed="rId14" cstate="print">
+                      <a:extLst>
+                        <a:ext uri="{28A0092B-C50C-407E-A947-70E740481C1C}">
+                          <a14:useLocalDpi xmlns:a14="http://schemas.microsoft.com/office/drawing/2010/main" val="0"/>
+                        </a:ext>
+                      </a:extLst>
+                    </a:blip>
+                    <a:srcRect/>
+                    <a:stretch>
+                      <a:fillRect/>
+                    </a:stretch>
+                  </pic:blipFill>
+                  <pic:spPr bwMode="auto">
+                    <a:xfrm>
+                      <a:off x="0" y="0"/>
+                      <a:ext cx="1609916" cy="2862072"/>
+                    </a:xfrm>
+                    <a:prstGeom prst="rect">
+                      <a:avLst/>
+                    </a:prstGeom>
+                    <a:noFill/>
+                    <a:ln>
+                      <a:noFill/>
+                    </a:ln>
+                  </pic:spPr>
+                </pic:pic>
+              </a:graphicData>
+            </a:graphic>
+          </wp:inline>
+        </w:drawing>
+      </w:r>
+      <w:r>
         <w:br w:type="textWrapping" w:clear="all"/>
       </w:r>
-      <w:bookmarkStart w:id="0" w:name="_GoBack"/>
-      <w:bookmarkEnd w:id="0"/>
     </w:p>
     <w:sectPr>
       <w:pgSz w:w="12240" w:h="15840"/>
@@ -1596,7 +1464,6 @@
   <w:style w:type="character" w:default="1" w:styleId="DefaultParagraphFont">
     <w:name w:val="Default Paragraph Font"/>
     <w:uiPriority w:val="1"/>
-    <w:semiHidden/>
     <w:unhideWhenUsed/>
   </w:style>
   <w:style w:type="table" w:default="1" w:styleId="TableNormal">
@@ -1722,6 +1589,29 @@
     <w:link w:val="Footer"/>
     <w:uiPriority w:val="99"/>
     <w:rsid w:val="003D4430"/>
+  </w:style>
+  <w:style w:type="character" w:styleId="Hyperlink">
+    <w:name w:val="Hyperlink"/>
+    <w:basedOn w:val="DefaultParagraphFont"/>
+    <w:uiPriority w:val="99"/>
+    <w:unhideWhenUsed/>
+    <w:rsid w:val="00820E60"/>
+    <w:rPr>
+      <w:color w:val="0563C1" w:themeColor="hyperlink"/>
+      <w:u w:val="single"/>
+    </w:rPr>
+  </w:style>
+  <w:style w:type="character" w:styleId="Mention">
+    <w:name w:val="Mention"/>
+    <w:basedOn w:val="DefaultParagraphFont"/>
+    <w:uiPriority w:val="99"/>
+    <w:semiHidden/>
+    <w:unhideWhenUsed/>
+    <w:rsid w:val="00820E60"/>
+    <w:rPr>
+      <w:color w:val="2B579A"/>
+      <w:shd w:val="clear" w:color="auto" w:fill="E6E6E6"/>
+    </w:rPr>
   </w:style>
 </w:styles>
 </file>
@@ -2026,7 +1916,7 @@
 </file>
 
 <file path=customXml/itemProps1.xml><?xml version="1.0" encoding="utf-8"?>
-<ds:datastoreItem xmlns:ds="http://schemas.openxmlformats.org/officeDocument/2006/customXml" ds:itemID="{C3D8A1CB-94F3-4583-8903-A753C763A18D}">
+<ds:datastoreItem xmlns:ds="http://schemas.openxmlformats.org/officeDocument/2006/customXml" ds:itemID="{4FC7379E-7FD2-4B2D-9579-18906426A67F}">
   <ds:schemaRefs>
     <ds:schemaRef ds:uri="http://schemas.openxmlformats.org/officeDocument/2006/bibliography"/>
   </ds:schemaRefs>

</xml_diff>

<commit_message>
updated the tutorial doc to include troubleshooting
</commit_message>
<xml_diff>
--- a/activities/ColorBlindSimple/Color blind accessibility app demo.docx
+++ b/activities/ColorBlindSimple/Color blind accessibility app demo.docx
@@ -1,6 +1,6 @@
 
 <file path=word/document.xml><?xml version="1.0" encoding="utf-8"?>
-<w:document xmlns:wpc="http://schemas.microsoft.com/office/word/2010/wordprocessingCanvas" xmlns:cx="http://schemas.microsoft.com/office/drawing/2014/chartex" xmlns:cx1="http://schemas.microsoft.com/office/drawing/2015/9/8/chartex" xmlns:cx2="http://schemas.microsoft.com/office/drawing/2015/10/21/chartex" xmlns:cx3="http://schemas.microsoft.com/office/drawing/2016/5/9/chartex" xmlns:cx4="http://schemas.microsoft.com/office/drawing/2016/5/10/chartex" xmlns:cx5="http://schemas.microsoft.com/office/drawing/2016/5/11/chartex" xmlns:cx6="http://schemas.microsoft.com/office/drawing/2016/5/12/chartex" xmlns:cx7="http://schemas.microsoft.com/office/drawing/2016/5/13/chartex" xmlns:cx8="http://schemas.microsoft.com/office/drawing/2016/5/14/chartex" xmlns:mc="http://schemas.openxmlformats.org/markup-compatibility/2006" xmlns:o="urn:schemas-microsoft-com:office:office" xmlns:r="http://schemas.openxmlformats.org/officeDocument/2006/relationships" xmlns:m="http://schemas.openxmlformats.org/officeDocument/2006/math" xmlns:v="urn:schemas-microsoft-com:vml" xmlns:wp14="http://schemas.microsoft.com/office/word/2010/wordprocessingDrawing" xmlns:wp="http://schemas.openxmlformats.org/drawingml/2006/wordprocessingDrawing" xmlns:w10="urn:schemas-microsoft-com:office:word" xmlns:w="http://schemas.openxmlformats.org/wordprocessingml/2006/main" xmlns:w14="http://schemas.microsoft.com/office/word/2010/wordml" xmlns:w15="http://schemas.microsoft.com/office/word/2012/wordml" xmlns:w16se="http://schemas.microsoft.com/office/word/2015/wordml/symex" xmlns:wpg="http://schemas.microsoft.com/office/word/2010/wordprocessingGroup" xmlns:wpi="http://schemas.microsoft.com/office/word/2010/wordprocessingInk" xmlns:wne="http://schemas.microsoft.com/office/word/2006/wordml" xmlns:wps="http://schemas.microsoft.com/office/word/2010/wordprocessingShape" mc:Ignorable="w14 w15 w16se wp14">
+<w:document xmlns:wpc="http://schemas.microsoft.com/office/word/2010/wordprocessingCanvas" xmlns:mc="http://schemas.openxmlformats.org/markup-compatibility/2006" xmlns:o="urn:schemas-microsoft-com:office:office" xmlns:r="http://schemas.openxmlformats.org/officeDocument/2006/relationships" xmlns:m="http://schemas.openxmlformats.org/officeDocument/2006/math" xmlns:v="urn:schemas-microsoft-com:vml" xmlns:wp14="http://schemas.microsoft.com/office/word/2010/wordprocessingDrawing" xmlns:wp="http://schemas.openxmlformats.org/drawingml/2006/wordprocessingDrawing" xmlns:w10="urn:schemas-microsoft-com:office:word" xmlns:w="http://schemas.openxmlformats.org/wordprocessingml/2006/main" xmlns:w14="http://schemas.microsoft.com/office/word/2010/wordml" xmlns:w15="http://schemas.microsoft.com/office/word/2012/wordml" xmlns:wpg="http://schemas.microsoft.com/office/word/2010/wordprocessingGroup" xmlns:wpi="http://schemas.microsoft.com/office/word/2010/wordprocessingInk" xmlns:wne="http://schemas.microsoft.com/office/word/2006/wordml" xmlns:wps="http://schemas.microsoft.com/office/word/2010/wordprocessingShape" mc:Ignorable="w14 w15 wp14">
   <w:body>
     <w:p>
       <w:pPr>
@@ -32,11 +32,73 @@
           <w:ilvl w:val="0"/>
           <w:numId w:val="1"/>
         </w:numPr>
-      </w:pPr>
-      <w:r>
-        <w:t xml:space="preserve">Download the code from </w:t>
+        <w:jc w:val="both"/>
+      </w:pPr>
+      <w:r>
+        <w:t xml:space="preserve">Install Android Studio from </w:t>
       </w:r>
       <w:hyperlink r:id="rId8" w:history="1">
+        <w:r>
+          <w:rPr>
+            <w:rStyle w:val="Hyperlink"/>
+          </w:rPr>
+          <w:t>these instructions.</w:t>
+        </w:r>
+      </w:hyperlink>
+      <w:r>
+        <w:t xml:space="preserve"> (It will take a few minutes  to install.) </w:t>
+      </w:r>
+    </w:p>
+    <w:p>
+      <w:pPr>
+        <w:pStyle w:val="ListParagraph"/>
+        <w:numPr>
+          <w:ilvl w:val="0"/>
+          <w:numId w:val="1"/>
+        </w:numPr>
+      </w:pPr>
+      <w:r>
+        <w:t>Download the code from</w:t>
+      </w:r>
+      <w:bookmarkStart w:id="0" w:name="_GoBack"/>
+      <w:r>
+        <w:t xml:space="preserve"> </w:t>
+      </w:r>
+      <w:hyperlink r:id="rId9" w:history="1">
+        <w:r>
+          <w:rPr>
+            <w:rStyle w:val="Hyperlink"/>
+          </w:rPr>
+          <w:t>http://bit.ly/2q</w:t>
+        </w:r>
+        <w:r>
+          <w:rPr>
+            <w:rStyle w:val="Hyperlink"/>
+          </w:rPr>
+          <w:t>3</w:t>
+        </w:r>
+        <w:r>
+          <w:rPr>
+            <w:rStyle w:val="Hyperlink"/>
+          </w:rPr>
+          <w:t>pxgt</w:t>
+        </w:r>
+      </w:hyperlink>
+      <w:r>
+        <w:t>.</w:t>
+      </w:r>
+      <w:r>
+        <w:br/>
+      </w:r>
+      <w:r>
+        <w:br/>
+        <w:t>You can also view the code on GitHub here:</w:t>
+      </w:r>
+      <w:bookmarkEnd w:id="0"/>
+      <w:r>
+        <w:t xml:space="preserve"> </w:t>
+      </w:r>
+      <w:hyperlink r:id="rId10" w:history="1">
         <w:r>
           <w:rPr>
             <w:rStyle w:val="Hyperlink"/>
@@ -44,19 +106,76 @@
           <w:t>https://github.com/milk-modules/Apps/tree/master/non-accessible/DemoApp02-BalloonSimple</w:t>
         </w:r>
       </w:hyperlink>
-    </w:p>
-    <w:p>
-      <w:pPr>
-        <w:ind w:left="720"/>
-      </w:pPr>
-      <w:r>
-        <w:t xml:space="preserve">Can also be downloaded from </w:t>
-      </w:r>
-      <w:r>
-        <w:t>http://bit.ly/2q3pxgt</w:t>
-      </w:r>
-      <w:bookmarkStart w:id="0" w:name="_GoBack"/>
-      <w:bookmarkEnd w:id="0"/>
+      <w:r>
+        <w:br/>
+      </w:r>
+    </w:p>
+    <w:p>
+      <w:pPr>
+        <w:pStyle w:val="ListParagraph"/>
+        <w:numPr>
+          <w:ilvl w:val="0"/>
+          <w:numId w:val="1"/>
+        </w:numPr>
+      </w:pPr>
+      <w:r>
+        <w:t>Extract the zip file into a directory on the C: drive.</w:t>
+      </w:r>
+      <w:r>
+        <w:br/>
+      </w:r>
+      <w:r>
+        <w:rPr>
+          <w:noProof/>
+        </w:rPr>
+        <w:drawing>
+          <wp:inline distT="0" distB="0" distL="0" distR="0" wp14:anchorId="030B617D" wp14:editId="706BA34F">
+            <wp:extent cx="5991225" cy="3372025"/>
+            <wp:effectExtent l="0" t="0" r="0" b="0"/>
+            <wp:docPr id="6" name="Picture 6"/>
+            <wp:cNvGraphicFramePr>
+              <a:graphicFrameLocks xmlns:a="http://schemas.openxmlformats.org/drawingml/2006/main" noChangeAspect="1"/>
+            </wp:cNvGraphicFramePr>
+            <a:graphic xmlns:a="http://schemas.openxmlformats.org/drawingml/2006/main">
+              <a:graphicData uri="http://schemas.openxmlformats.org/drawingml/2006/picture">
+                <pic:pic xmlns:pic="http://schemas.openxmlformats.org/drawingml/2006/picture">
+                  <pic:nvPicPr>
+                    <pic:cNvPr id="1" name=""/>
+                    <pic:cNvPicPr/>
+                  </pic:nvPicPr>
+                  <pic:blipFill rotWithShape="1">
+                    <a:blip r:embed="rId11"/>
+                    <a:srcRect l="6570" t="10826" r="32212" b="27920"/>
+                    <a:stretch/>
+                  </pic:blipFill>
+                  <pic:spPr bwMode="auto">
+                    <a:xfrm>
+                      <a:off x="0" y="0"/>
+                      <a:ext cx="6004855" cy="3379696"/>
+                    </a:xfrm>
+                    <a:prstGeom prst="rect">
+                      <a:avLst/>
+                    </a:prstGeom>
+                    <a:ln>
+                      <a:noFill/>
+                    </a:ln>
+                    <a:extLst>
+                      <a:ext uri="{53640926-AAD7-44D8-BBD7-CCE9431645EC}">
+                        <a14:shadowObscured xmlns:a14="http://schemas.microsoft.com/office/drawing/2010/main"/>
+                      </a:ext>
+                    </a:extLst>
+                  </pic:spPr>
+                </pic:pic>
+              </a:graphicData>
+            </a:graphic>
+          </wp:inline>
+        </w:drawing>
+      </w:r>
+    </w:p>
+    <w:p>
+      <w:pPr>
+        <w:ind w:left="360"/>
+      </w:pPr>
     </w:p>
     <w:p>
       <w:pPr>
@@ -117,7 +236,7 @@
                     </pic:cNvPicPr>
                   </pic:nvPicPr>
                   <pic:blipFill>
-                    <a:blip r:embed="rId9">
+                    <a:blip r:embed="rId12">
                       <a:extLst>
                         <a:ext uri="{28A0092B-C50C-407E-A947-70E740481C1C}">
                           <a14:useLocalDpi xmlns:a14="http://schemas.microsoft.com/office/drawing/2010/main" val="0"/>
@@ -164,8 +283,28 @@
       </w:pPr>
       <w:r>
         <w:lastRenderedPageBreak/>
+        <w:t xml:space="preserve">Open the directory you unzipped  the activity into. </w:t>
+      </w:r>
+    </w:p>
+    <w:p>
+      <w:pPr>
+        <w:pStyle w:val="ListParagraph"/>
+        <w:numPr>
+          <w:ilvl w:val="0"/>
+          <w:numId w:val="1"/>
+        </w:numPr>
+      </w:pPr>
+      <w:r>
         <w:t>Run the project using the emulator</w:t>
       </w:r>
+      <w:r>
+        <w:t>.</w:t>
+      </w:r>
+    </w:p>
+    <w:p>
+      <w:pPr>
+        <w:ind w:left="720"/>
+      </w:pPr>
     </w:p>
     <w:p>
       <w:r>
@@ -190,7 +329,7 @@
                     </pic:cNvPicPr>
                   </pic:nvPicPr>
                   <pic:blipFill>
-                    <a:blip r:embed="rId10">
+                    <a:blip r:embed="rId13">
                       <a:extLst>
                         <a:ext uri="{28A0092B-C50C-407E-A947-70E740481C1C}">
                           <a14:useLocalDpi xmlns:a14="http://schemas.microsoft.com/office/drawing/2010/main" val="0"/>
@@ -222,6 +361,19 @@
         </w:drawing>
       </w:r>
     </w:p>
+    <w:p/>
+    <w:p>
+      <w:pPr>
+        <w:pStyle w:val="ListParagraph"/>
+        <w:numPr>
+          <w:ilvl w:val="1"/>
+          <w:numId w:val="1"/>
+        </w:numPr>
+      </w:pPr>
+      <w:r>
+        <w:t xml:space="preserve">Once the emulator starts up, select  the “balloon game” app on the Apps screen. </w:t>
+      </w:r>
+    </w:p>
     <w:p>
       <w:pPr>
         <w:pStyle w:val="ListParagraph"/>
@@ -257,7 +409,7 @@
                     </pic:cNvPicPr>
                   </pic:nvPicPr>
                   <pic:blipFill>
-                    <a:blip r:embed="rId11" cstate="print">
+                    <a:blip r:embed="rId14" cstate="print">
                       <a:extLst>
                         <a:ext uri="{28A0092B-C50C-407E-A947-70E740481C1C}">
                           <a14:useLocalDpi xmlns:a14="http://schemas.microsoft.com/office/drawing/2010/main" val="0"/>
@@ -319,7 +471,7 @@
                     </pic:cNvPicPr>
                   </pic:nvPicPr>
                   <pic:blipFill>
-                    <a:blip r:embed="rId12" cstate="print">
+                    <a:blip r:embed="rId15" cstate="print">
                       <a:extLst>
                         <a:ext uri="{28A0092B-C50C-407E-A947-70E740481C1C}">
                           <a14:useLocalDpi xmlns:a14="http://schemas.microsoft.com/office/drawing/2010/main" val="0"/>
@@ -810,7 +962,7 @@
                     </pic:cNvPicPr>
                   </pic:nvPicPr>
                   <pic:blipFill>
-                    <a:blip r:embed="rId13" cstate="print">
+                    <a:blip r:embed="rId16" cstate="print">
                       <a:extLst>
                         <a:ext uri="{28A0092B-C50C-407E-A947-70E740481C1C}">
                           <a14:useLocalDpi xmlns:a14="http://schemas.microsoft.com/office/drawing/2010/main" val="0"/>
@@ -872,7 +1024,7 @@
                     </pic:cNvPicPr>
                   </pic:nvPicPr>
                   <pic:blipFill>
-                    <a:blip r:embed="rId14" cstate="print">
+                    <a:blip r:embed="rId17" cstate="print">
                       <a:extLst>
                         <a:ext uri="{28A0092B-C50C-407E-A947-70E740481C1C}">
                           <a14:useLocalDpi xmlns:a14="http://schemas.microsoft.com/office/drawing/2010/main" val="0"/>
@@ -907,7 +1059,105 @@
         <w:br w:type="textWrapping" w:clear="all"/>
       </w:r>
     </w:p>
+    <w:p/>
+    <w:p>
+      <w:pPr>
+        <w:rPr>
+          <w:b/>
+          <w:sz w:val="32"/>
+        </w:rPr>
+      </w:pPr>
+      <w:r>
+        <w:rPr>
+          <w:b/>
+          <w:sz w:val="32"/>
+        </w:rPr>
+        <w:t>Troubleshooting:</w:t>
+      </w:r>
+    </w:p>
+    <w:p>
+      <w:pPr>
+        <w:rPr>
+          <w:sz w:val="24"/>
+        </w:rPr>
+      </w:pPr>
+      <w:r>
+        <w:rPr>
+          <w:sz w:val="24"/>
+        </w:rPr>
+        <w:t>When you first open the project, you may be unable to run it because of this error:</w:t>
+      </w:r>
+    </w:p>
+    <w:p>
+      <w:pPr>
+        <w:rPr>
+          <w:sz w:val="24"/>
+        </w:rPr>
+      </w:pPr>
+      <w:r>
+        <w:rPr>
+          <w:noProof/>
+        </w:rPr>
+        <w:drawing>
+          <wp:inline distT="0" distB="0" distL="0" distR="0" wp14:anchorId="1F7D3B1D" wp14:editId="03005F29">
+            <wp:extent cx="4404498" cy="532765"/>
+            <wp:effectExtent l="0" t="0" r="0" b="635"/>
+            <wp:docPr id="9" name="Picture 9"/>
+            <wp:cNvGraphicFramePr>
+              <a:graphicFrameLocks xmlns:a="http://schemas.openxmlformats.org/drawingml/2006/main" noChangeAspect="1"/>
+            </wp:cNvGraphicFramePr>
+            <a:graphic xmlns:a="http://schemas.openxmlformats.org/drawingml/2006/main">
+              <a:graphicData uri="http://schemas.openxmlformats.org/drawingml/2006/picture">
+                <pic:pic xmlns:pic="http://schemas.openxmlformats.org/drawingml/2006/picture">
+                  <pic:nvPicPr>
+                    <pic:cNvPr id="1" name=""/>
+                    <pic:cNvPicPr/>
+                  </pic:nvPicPr>
+                  <pic:blipFill rotWithShape="1">
+                    <a:blip r:embed="rId18"/>
+                    <a:srcRect l="7848" t="65242" r="61681" b="28205"/>
+                    <a:stretch/>
+                  </pic:blipFill>
+                  <pic:spPr bwMode="auto">
+                    <a:xfrm>
+                      <a:off x="0" y="0"/>
+                      <a:ext cx="4420206" cy="534665"/>
+                    </a:xfrm>
+                    <a:prstGeom prst="rect">
+                      <a:avLst/>
+                    </a:prstGeom>
+                    <a:ln>
+                      <a:noFill/>
+                    </a:ln>
+                    <a:extLst>
+                      <a:ext uri="{53640926-AAD7-44D8-BBD7-CCE9431645EC}">
+                        <a14:shadowObscured xmlns:a14="http://schemas.microsoft.com/office/drawing/2010/main"/>
+                      </a:ext>
+                    </a:extLst>
+                  </pic:spPr>
+                </pic:pic>
+              </a:graphicData>
+            </a:graphic>
+          </wp:inline>
+        </w:drawing>
+      </w:r>
+    </w:p>
+    <w:p>
+      <w:pPr>
+        <w:rPr>
+          <w:sz w:val="24"/>
+        </w:rPr>
+      </w:pPr>
+      <w:r>
+        <w:rPr>
+          <w:sz w:val="24"/>
+        </w:rPr>
+        <w:t xml:space="preserve">Click on the blue text and select “Accept” and then “Install” on the popup. </w:t>
+      </w:r>
+    </w:p>
     <w:sectPr>
+      <w:headerReference w:type="default" r:id="rId19"/>
+      <w:footerReference w:type="default" r:id="rId20"/>
       <w:pgSz w:w="12240" w:h="15840"/>
       <w:pgMar w:top="1440" w:right="1440" w:bottom="1440" w:left="1440" w:header="720" w:footer="720" w:gutter="0"/>
       <w:cols w:space="720"/>
@@ -918,7 +1168,7 @@
 </file>
 
 <file path=word/endnotes.xml><?xml version="1.0" encoding="utf-8"?>
-<w:endnotes xmlns:wpc="http://schemas.microsoft.com/office/word/2010/wordprocessingCanvas" xmlns:cx="http://schemas.microsoft.com/office/drawing/2014/chartex" xmlns:cx1="http://schemas.microsoft.com/office/drawing/2015/9/8/chartex" xmlns:cx2="http://schemas.microsoft.com/office/drawing/2015/10/21/chartex" xmlns:cx3="http://schemas.microsoft.com/office/drawing/2016/5/9/chartex" xmlns:cx4="http://schemas.microsoft.com/office/drawing/2016/5/10/chartex" xmlns:cx5="http://schemas.microsoft.com/office/drawing/2016/5/11/chartex" xmlns:cx6="http://schemas.microsoft.com/office/drawing/2016/5/12/chartex" xmlns:cx7="http://schemas.microsoft.com/office/drawing/2016/5/13/chartex" xmlns:cx8="http://schemas.microsoft.com/office/drawing/2016/5/14/chartex" xmlns:mc="http://schemas.openxmlformats.org/markup-compatibility/2006" xmlns:o="urn:schemas-microsoft-com:office:office" xmlns:r="http://schemas.openxmlformats.org/officeDocument/2006/relationships" xmlns:m="http://schemas.openxmlformats.org/officeDocument/2006/math" xmlns:v="urn:schemas-microsoft-com:vml" xmlns:wp14="http://schemas.microsoft.com/office/word/2010/wordprocessingDrawing" xmlns:wp="http://schemas.openxmlformats.org/drawingml/2006/wordprocessingDrawing" xmlns:w10="urn:schemas-microsoft-com:office:word" xmlns:w="http://schemas.openxmlformats.org/wordprocessingml/2006/main" xmlns:w14="http://schemas.microsoft.com/office/word/2010/wordml" xmlns:w15="http://schemas.microsoft.com/office/word/2012/wordml" xmlns:w16se="http://schemas.microsoft.com/office/word/2015/wordml/symex" xmlns:wpg="http://schemas.microsoft.com/office/word/2010/wordprocessingGroup" xmlns:wpi="http://schemas.microsoft.com/office/word/2010/wordprocessingInk" xmlns:wne="http://schemas.microsoft.com/office/word/2006/wordml" xmlns:wps="http://schemas.microsoft.com/office/word/2010/wordprocessingShape" mc:Ignorable="w14 w15 w16se wp14">
+<w:endnotes xmlns:wpc="http://schemas.microsoft.com/office/word/2010/wordprocessingCanvas" xmlns:mc="http://schemas.openxmlformats.org/markup-compatibility/2006" xmlns:o="urn:schemas-microsoft-com:office:office" xmlns:r="http://schemas.openxmlformats.org/officeDocument/2006/relationships" xmlns:m="http://schemas.openxmlformats.org/officeDocument/2006/math" xmlns:v="urn:schemas-microsoft-com:vml" xmlns:wp14="http://schemas.microsoft.com/office/word/2010/wordprocessingDrawing" xmlns:wp="http://schemas.openxmlformats.org/drawingml/2006/wordprocessingDrawing" xmlns:w10="urn:schemas-microsoft-com:office:word" xmlns:w="http://schemas.openxmlformats.org/wordprocessingml/2006/main" xmlns:w14="http://schemas.microsoft.com/office/word/2010/wordml" xmlns:w15="http://schemas.microsoft.com/office/word/2012/wordml" xmlns:wpg="http://schemas.microsoft.com/office/word/2010/wordprocessingGroup" xmlns:wpi="http://schemas.microsoft.com/office/word/2010/wordprocessingInk" xmlns:wne="http://schemas.microsoft.com/office/word/2006/wordml" xmlns:wps="http://schemas.microsoft.com/office/word/2010/wordprocessingShape" mc:Ignorable="w14 w15 wp14">
   <w:endnote w:type="separator" w:id="-1">
     <w:p>
       <w:pPr>
@@ -937,13 +1187,30 @@
       <w:r>
         <w:continuationSeparator/>
       </w:r>
+    </w:p>
+  </w:endnote>
+  <w:endnote w:type="continuationNotice" w:id="1">
+    <w:p>
+      <w:pPr>
+        <w:spacing w:after="0" w:line="240" w:lineRule="auto"/>
+      </w:pPr>
     </w:p>
   </w:endnote>
 </w:endnotes>
 </file>
 
+<file path=word/footer1.xml><?xml version="1.0" encoding="utf-8"?>
+<w:ftr xmlns:wpc="http://schemas.microsoft.com/office/word/2010/wordprocessingCanvas" xmlns:mc="http://schemas.openxmlformats.org/markup-compatibility/2006" xmlns:o="urn:schemas-microsoft-com:office:office" xmlns:r="http://schemas.openxmlformats.org/officeDocument/2006/relationships" xmlns:m="http://schemas.openxmlformats.org/officeDocument/2006/math" xmlns:v="urn:schemas-microsoft-com:vml" xmlns:wp14="http://schemas.microsoft.com/office/word/2010/wordprocessingDrawing" xmlns:wp="http://schemas.openxmlformats.org/drawingml/2006/wordprocessingDrawing" xmlns:w10="urn:schemas-microsoft-com:office:word" xmlns:w="http://schemas.openxmlformats.org/wordprocessingml/2006/main" xmlns:w14="http://schemas.microsoft.com/office/word/2010/wordml" xmlns:w15="http://schemas.microsoft.com/office/word/2012/wordml" xmlns:wpg="http://schemas.microsoft.com/office/word/2010/wordprocessingGroup" xmlns:wpi="http://schemas.microsoft.com/office/word/2010/wordprocessingInk" xmlns:wne="http://schemas.microsoft.com/office/word/2006/wordml" xmlns:wps="http://schemas.microsoft.com/office/word/2010/wordprocessingShape" mc:Ignorable="w14 w15 wp14">
+  <w:p>
+    <w:pPr>
+      <w:pStyle w:val="Footer"/>
+    </w:pPr>
+  </w:p>
+</w:ftr>
+</file>
+
 <file path=word/footnotes.xml><?xml version="1.0" encoding="utf-8"?>
-<w:footnotes xmlns:wpc="http://schemas.microsoft.com/office/word/2010/wordprocessingCanvas" xmlns:cx="http://schemas.microsoft.com/office/drawing/2014/chartex" xmlns:cx1="http://schemas.microsoft.com/office/drawing/2015/9/8/chartex" xmlns:cx2="http://schemas.microsoft.com/office/drawing/2015/10/21/chartex" xmlns:cx3="http://schemas.microsoft.com/office/drawing/2016/5/9/chartex" xmlns:cx4="http://schemas.microsoft.com/office/drawing/2016/5/10/chartex" xmlns:cx5="http://schemas.microsoft.com/office/drawing/2016/5/11/chartex" xmlns:cx6="http://schemas.microsoft.com/office/drawing/2016/5/12/chartex" xmlns:cx7="http://schemas.microsoft.com/office/drawing/2016/5/13/chartex" xmlns:cx8="http://schemas.microsoft.com/office/drawing/2016/5/14/chartex" xmlns:mc="http://schemas.openxmlformats.org/markup-compatibility/2006" xmlns:o="urn:schemas-microsoft-com:office:office" xmlns:r="http://schemas.openxmlformats.org/officeDocument/2006/relationships" xmlns:m="http://schemas.openxmlformats.org/officeDocument/2006/math" xmlns:v="urn:schemas-microsoft-com:vml" xmlns:wp14="http://schemas.microsoft.com/office/word/2010/wordprocessingDrawing" xmlns:wp="http://schemas.openxmlformats.org/drawingml/2006/wordprocessingDrawing" xmlns:w10="urn:schemas-microsoft-com:office:word" xmlns:w="http://schemas.openxmlformats.org/wordprocessingml/2006/main" xmlns:w14="http://schemas.microsoft.com/office/word/2010/wordml" xmlns:w15="http://schemas.microsoft.com/office/word/2012/wordml" xmlns:w16se="http://schemas.microsoft.com/office/word/2015/wordml/symex" xmlns:wpg="http://schemas.microsoft.com/office/word/2010/wordprocessingGroup" xmlns:wpi="http://schemas.microsoft.com/office/word/2010/wordprocessingInk" xmlns:wne="http://schemas.microsoft.com/office/word/2006/wordml" xmlns:wps="http://schemas.microsoft.com/office/word/2010/wordprocessingShape" mc:Ignorable="w14 w15 w16se wp14">
+<w:footnotes xmlns:wpc="http://schemas.microsoft.com/office/word/2010/wordprocessingCanvas" xmlns:mc="http://schemas.openxmlformats.org/markup-compatibility/2006" xmlns:o="urn:schemas-microsoft-com:office:office" xmlns:r="http://schemas.openxmlformats.org/officeDocument/2006/relationships" xmlns:m="http://schemas.openxmlformats.org/officeDocument/2006/math" xmlns:v="urn:schemas-microsoft-com:vml" xmlns:wp14="http://schemas.microsoft.com/office/word/2010/wordprocessingDrawing" xmlns:wp="http://schemas.openxmlformats.org/drawingml/2006/wordprocessingDrawing" xmlns:w10="urn:schemas-microsoft-com:office:word" xmlns:w="http://schemas.openxmlformats.org/wordprocessingml/2006/main" xmlns:w14="http://schemas.microsoft.com/office/word/2010/wordml" xmlns:w15="http://schemas.microsoft.com/office/word/2012/wordml" xmlns:wpg="http://schemas.microsoft.com/office/word/2010/wordprocessingGroup" xmlns:wpi="http://schemas.microsoft.com/office/word/2010/wordprocessingInk" xmlns:wne="http://schemas.microsoft.com/office/word/2006/wordml" xmlns:wps="http://schemas.microsoft.com/office/word/2010/wordprocessingShape" mc:Ignorable="w14 w15 wp14">
   <w:footnote w:type="separator" w:id="-1">
     <w:p>
       <w:pPr>
@@ -962,13 +1229,30 @@
       <w:r>
         <w:continuationSeparator/>
       </w:r>
+    </w:p>
+  </w:footnote>
+  <w:footnote w:type="continuationNotice" w:id="1">
+    <w:p>
+      <w:pPr>
+        <w:spacing w:after="0" w:line="240" w:lineRule="auto"/>
+      </w:pPr>
     </w:p>
   </w:footnote>
 </w:footnotes>
 </file>
 
+<file path=word/header1.xml><?xml version="1.0" encoding="utf-8"?>
+<w:hdr xmlns:wpc="http://schemas.microsoft.com/office/word/2010/wordprocessingCanvas" xmlns:mc="http://schemas.openxmlformats.org/markup-compatibility/2006" xmlns:o="urn:schemas-microsoft-com:office:office" xmlns:r="http://schemas.openxmlformats.org/officeDocument/2006/relationships" xmlns:m="http://schemas.openxmlformats.org/officeDocument/2006/math" xmlns:v="urn:schemas-microsoft-com:vml" xmlns:wp14="http://schemas.microsoft.com/office/word/2010/wordprocessingDrawing" xmlns:wp="http://schemas.openxmlformats.org/drawingml/2006/wordprocessingDrawing" xmlns:w10="urn:schemas-microsoft-com:office:word" xmlns:w="http://schemas.openxmlformats.org/wordprocessingml/2006/main" xmlns:w14="http://schemas.microsoft.com/office/word/2010/wordml" xmlns:w15="http://schemas.microsoft.com/office/word/2012/wordml" xmlns:wpg="http://schemas.microsoft.com/office/word/2010/wordprocessingGroup" xmlns:wpi="http://schemas.microsoft.com/office/word/2010/wordprocessingInk" xmlns:wne="http://schemas.microsoft.com/office/word/2006/wordml" xmlns:wps="http://schemas.microsoft.com/office/word/2010/wordprocessingShape" mc:Ignorable="w14 w15 wp14">
+  <w:p>
+    <w:pPr>
+      <w:pStyle w:val="Header"/>
+    </w:pPr>
+  </w:p>
+</w:hdr>
+</file>
+
 <file path=word/numbering.xml><?xml version="1.0" encoding="utf-8"?>
-<w:numbering xmlns:wpc="http://schemas.microsoft.com/office/word/2010/wordprocessingCanvas" xmlns:cx="http://schemas.microsoft.com/office/drawing/2014/chartex" xmlns:cx1="http://schemas.microsoft.com/office/drawing/2015/9/8/chartex" xmlns:cx2="http://schemas.microsoft.com/office/drawing/2015/10/21/chartex" xmlns:cx3="http://schemas.microsoft.com/office/drawing/2016/5/9/chartex" xmlns:cx4="http://schemas.microsoft.com/office/drawing/2016/5/10/chartex" xmlns:cx5="http://schemas.microsoft.com/office/drawing/2016/5/11/chartex" xmlns:cx6="http://schemas.microsoft.com/office/drawing/2016/5/12/chartex" xmlns:cx7="http://schemas.microsoft.com/office/drawing/2016/5/13/chartex" xmlns:cx8="http://schemas.microsoft.com/office/drawing/2016/5/14/chartex" xmlns:mc="http://schemas.openxmlformats.org/markup-compatibility/2006" xmlns:o="urn:schemas-microsoft-com:office:office" xmlns:r="http://schemas.openxmlformats.org/officeDocument/2006/relationships" xmlns:m="http://schemas.openxmlformats.org/officeDocument/2006/math" xmlns:v="urn:schemas-microsoft-com:vml" xmlns:wp14="http://schemas.microsoft.com/office/word/2010/wordprocessingDrawing" xmlns:wp="http://schemas.openxmlformats.org/drawingml/2006/wordprocessingDrawing" xmlns:w10="urn:schemas-microsoft-com:office:word" xmlns:w="http://schemas.openxmlformats.org/wordprocessingml/2006/main" xmlns:w14="http://schemas.microsoft.com/office/word/2010/wordml" xmlns:w15="http://schemas.microsoft.com/office/word/2012/wordml" xmlns:w16se="http://schemas.microsoft.com/office/word/2015/wordml/symex" xmlns:wpg="http://schemas.microsoft.com/office/word/2010/wordprocessingGroup" xmlns:wpi="http://schemas.microsoft.com/office/word/2010/wordprocessingInk" xmlns:wne="http://schemas.microsoft.com/office/word/2006/wordml" xmlns:wps="http://schemas.microsoft.com/office/word/2010/wordprocessingShape" mc:Ignorable="w14 w15 w16se wp14">
+<w:numbering xmlns:wpc="http://schemas.microsoft.com/office/word/2010/wordprocessingCanvas" xmlns:mc="http://schemas.openxmlformats.org/markup-compatibility/2006" xmlns:o="urn:schemas-microsoft-com:office:office" xmlns:r="http://schemas.openxmlformats.org/officeDocument/2006/relationships" xmlns:m="http://schemas.openxmlformats.org/officeDocument/2006/math" xmlns:v="urn:schemas-microsoft-com:vml" xmlns:wp14="http://schemas.microsoft.com/office/word/2010/wordprocessingDrawing" xmlns:wp="http://schemas.openxmlformats.org/drawingml/2006/wordprocessingDrawing" xmlns:w10="urn:schemas-microsoft-com:office:word" xmlns:w="http://schemas.openxmlformats.org/wordprocessingml/2006/main" xmlns:w14="http://schemas.microsoft.com/office/word/2010/wordml" xmlns:w15="http://schemas.microsoft.com/office/word/2012/wordml" xmlns:wpg="http://schemas.microsoft.com/office/word/2010/wordprocessingGroup" xmlns:wpi="http://schemas.microsoft.com/office/word/2010/wordprocessingInk" xmlns:wne="http://schemas.microsoft.com/office/word/2006/wordml" xmlns:wps="http://schemas.microsoft.com/office/word/2010/wordprocessingShape" mc:Ignorable="w14 w15 wp14">
   <w:abstractNum w:abstractNumId="0" w15:restartNumberingAfterBreak="0">
     <w:nsid w:val="50157517"/>
     <w:multiLevelType w:val="hybridMultilevel"/>
@@ -1065,7 +1349,7 @@
 </file>
 
 <file path=word/styles.xml><?xml version="1.0" encoding="utf-8"?>
-<w:styles xmlns:mc="http://schemas.openxmlformats.org/markup-compatibility/2006" xmlns:r="http://schemas.openxmlformats.org/officeDocument/2006/relationships" xmlns:w="http://schemas.openxmlformats.org/wordprocessingml/2006/main" xmlns:w14="http://schemas.microsoft.com/office/word/2010/wordml" xmlns:w15="http://schemas.microsoft.com/office/word/2012/wordml" xmlns:w16se="http://schemas.microsoft.com/office/word/2015/wordml/symex" mc:Ignorable="w14 w15 w16se">
+<w:styles xmlns:mc="http://schemas.openxmlformats.org/markup-compatibility/2006" xmlns:r="http://schemas.openxmlformats.org/officeDocument/2006/relationships" xmlns:w="http://schemas.openxmlformats.org/wordprocessingml/2006/main" xmlns:w14="http://schemas.microsoft.com/office/word/2010/wordml" xmlns:w15="http://schemas.microsoft.com/office/word/2012/wordml" mc:Ignorable="w14 w15">
   <w:docDefaults>
     <w:rPrDefault>
       <w:rPr>
@@ -1081,7 +1365,7 @@
       </w:pPr>
     </w:pPrDefault>
   </w:docDefaults>
-  <w:latentStyles w:defLockedState="0" w:defUIPriority="99" w:defSemiHidden="0" w:defUnhideWhenUsed="0" w:defQFormat="0" w:count="374">
+  <w:latentStyles w:defLockedState="0" w:defUIPriority="99" w:defSemiHidden="0" w:defUnhideWhenUsed="0" w:defQFormat="0" w:count="371">
     <w:lsdException w:name="Normal" w:uiPriority="0" w:qFormat="1"/>
     <w:lsdException w:name="heading 1" w:uiPriority="9" w:qFormat="1"/>
     <w:lsdException w:name="heading 2" w:semiHidden="1" w:uiPriority="9" w:unhideWhenUsed="1" w:qFormat="1"/>
@@ -1453,9 +1737,6 @@
     <w:lsdException w:name="List Table 5 Dark Accent 6" w:uiPriority="50"/>
     <w:lsdException w:name="List Table 6 Colorful Accent 6" w:uiPriority="51"/>
     <w:lsdException w:name="List Table 7 Colorful Accent 6" w:uiPriority="52"/>
-    <w:lsdException w:name="Mention" w:semiHidden="1" w:unhideWhenUsed="1"/>
-    <w:lsdException w:name="Smart Hyperlink" w:semiHidden="1" w:unhideWhenUsed="1"/>
-    <w:lsdException w:name="Hashtag" w:semiHidden="1" w:unhideWhenUsed="1"/>
   </w:latentStyles>
   <w:style w:type="paragraph" w:default="1" w:styleId="Normal">
     <w:name w:val="Normal"/>
@@ -1464,6 +1745,7 @@
   <w:style w:type="character" w:default="1" w:styleId="DefaultParagraphFont">
     <w:name w:val="Default Paragraph Font"/>
     <w:uiPriority w:val="1"/>
+    <w:semiHidden/>
     <w:unhideWhenUsed/>
   </w:style>
   <w:style w:type="table" w:default="1" w:styleId="TableNormal">
@@ -1601,7 +1883,7 @@
       <w:u w:val="single"/>
     </w:rPr>
   </w:style>
-  <w:style w:type="character" w:styleId="Mention">
+  <w:style w:type="character" w:customStyle="1" w:styleId="Mention">
     <w:name w:val="Mention"/>
     <w:basedOn w:val="DefaultParagraphFont"/>
     <w:uiPriority w:val="99"/>
@@ -1611,6 +1893,58 @@
     <w:rPr>
       <w:color w:val="2B579A"/>
       <w:shd w:val="clear" w:color="auto" w:fill="E6E6E6"/>
+    </w:rPr>
+  </w:style>
+  <w:style w:type="character" w:styleId="FollowedHyperlink">
+    <w:name w:val="FollowedHyperlink"/>
+    <w:basedOn w:val="DefaultParagraphFont"/>
+    <w:uiPriority w:val="99"/>
+    <w:semiHidden/>
+    <w:unhideWhenUsed/>
+    <w:rsid w:val="00C90CBF"/>
+    <w:rPr>
+      <w:color w:val="954F72" w:themeColor="followedHyperlink"/>
+      <w:u w:val="single"/>
+    </w:rPr>
+  </w:style>
+  <w:style w:type="paragraph" w:styleId="Revision">
+    <w:name w:val="Revision"/>
+    <w:hidden/>
+    <w:uiPriority w:val="99"/>
+    <w:semiHidden/>
+    <w:rsid w:val="00C90CBF"/>
+    <w:pPr>
+      <w:spacing w:after="0" w:line="240" w:lineRule="auto"/>
+    </w:pPr>
+  </w:style>
+  <w:style w:type="paragraph" w:styleId="BalloonText">
+    <w:name w:val="Balloon Text"/>
+    <w:basedOn w:val="Normal"/>
+    <w:link w:val="BalloonTextChar"/>
+    <w:uiPriority w:val="99"/>
+    <w:semiHidden/>
+    <w:unhideWhenUsed/>
+    <w:rsid w:val="00C90CBF"/>
+    <w:pPr>
+      <w:spacing w:after="0" w:line="240" w:lineRule="auto"/>
+    </w:pPr>
+    <w:rPr>
+      <w:rFonts w:ascii="Segoe UI" w:hAnsi="Segoe UI" w:cs="Segoe UI"/>
+      <w:sz w:val="18"/>
+      <w:szCs w:val="18"/>
+    </w:rPr>
+  </w:style>
+  <w:style w:type="character" w:customStyle="1" w:styleId="BalloonTextChar">
+    <w:name w:val="Balloon Text Char"/>
+    <w:basedOn w:val="DefaultParagraphFont"/>
+    <w:link w:val="BalloonText"/>
+    <w:uiPriority w:val="99"/>
+    <w:semiHidden/>
+    <w:rsid w:val="00C90CBF"/>
+    <w:rPr>
+      <w:rFonts w:ascii="Segoe UI" w:hAnsi="Segoe UI" w:cs="Segoe UI"/>
+      <w:sz w:val="18"/>
+      <w:szCs w:val="18"/>
     </w:rPr>
   </w:style>
 </w:styles>
@@ -1916,7 +2250,7 @@
 </file>
 
 <file path=customXml/itemProps1.xml><?xml version="1.0" encoding="utf-8"?>
-<ds:datastoreItem xmlns:ds="http://schemas.openxmlformats.org/officeDocument/2006/customXml" ds:itemID="{4FC7379E-7FD2-4B2D-9579-18906426A67F}">
+<ds:datastoreItem xmlns:ds="http://schemas.openxmlformats.org/officeDocument/2006/customXml" ds:itemID="{2F4D15E5-42F2-4189-B7E0-791F64DA46EC}">
   <ds:schemaRefs>
     <ds:schemaRef ds:uri="http://schemas.openxmlformats.org/officeDocument/2006/bibliography"/>
   </ds:schemaRefs>

</xml_diff>